<commit_message>
Finished the code for assignment 4.
</commit_message>
<xml_diff>
--- a/assignment-4/assignment_4.docx
+++ b/assignment-4/assignment_4.docx
@@ -471,18 +471,7 @@
           <w:sz w:val="20"/>
           <w:szCs w:val="20"/>
         </w:rPr>
-        <w:t xml:space="preserve">  0.</w:t>
-      </w:r>
-      <w:bookmarkStart w:id="0" w:name="_GoBack"/>
-      <w:bookmarkEnd w:id="0"/>
-      <w:r>
-        <w:rPr>
-          <w:rFonts w:ascii="Courier New" w:hAnsi="Courier New" w:cs="Menlo Regular"/>
-          <w:color w:val="000000"/>
-          <w:sz w:val="20"/>
-          <w:szCs w:val="20"/>
-        </w:rPr>
-        <w:t>5    0.375]]</w:t>
+        <w:t xml:space="preserve">  0.5    0.375]]</w:t>
       </w:r>
     </w:p>
     <w:p>
@@ -1743,6 +1732,1224 @@
       <w:proofErr w:type="gramEnd"/>
       <w:r>
         <w:t xml:space="preserve">  0.0015   0.00277  0.00361  0.00196]]</w:t>
+      </w:r>
+    </w:p>
+    <w:p>
+      <w:pPr>
+        <w:pStyle w:val="CodePar"/>
+      </w:pPr>
+    </w:p>
+    <w:p>
+      <w:pPr>
+        <w:pStyle w:val="Heading2"/>
+      </w:pPr>
+      <w:r>
+        <w:t>Problem 3.</w:t>
+      </w:r>
+    </w:p>
+    <w:p>
+      <w:pPr>
+        <w:pStyle w:val="Heading3"/>
+      </w:pPr>
+      <w:r>
+        <w:t>3.a.</w:t>
+      </w:r>
+    </w:p>
+    <w:p>
+      <w:r>
+        <w:t>The three plots below are of random normal vectors with variances 4, 2, and 1.</w:t>
+      </w:r>
+      <w:bookmarkStart w:id="0" w:name="_GoBack"/>
+      <w:bookmarkEnd w:id="0"/>
+    </w:p>
+    <w:p>
+      <w:r>
+        <w:rPr>
+          <w:noProof/>
+        </w:rPr>
+        <w:drawing>
+          <wp:inline distT="0" distB="0" distL="0" distR="0" wp14:anchorId="18B5BCB2" wp14:editId="1B2FEE20">
+            <wp:extent cx="5476240" cy="1818640"/>
+            <wp:effectExtent l="0" t="0" r="10160" b="10160"/>
+            <wp:docPr id="2" name="Picture 2" descr="Macintosh HD:Users:petervarshavsky:Documents:Git_NYU:applied_data_science:assignment-4:problem3a.png"/>
+            <wp:cNvGraphicFramePr>
+              <a:graphicFrameLocks xmlns:a="http://schemas.openxmlformats.org/drawingml/2006/main" noChangeAspect="1"/>
+            </wp:cNvGraphicFramePr>
+            <a:graphic xmlns:a="http://schemas.openxmlformats.org/drawingml/2006/main">
+              <a:graphicData uri="http://schemas.openxmlformats.org/drawingml/2006/picture">
+                <pic:pic xmlns:pic="http://schemas.openxmlformats.org/drawingml/2006/picture">
+                  <pic:nvPicPr>
+                    <pic:cNvPr id="0" name="Picture 2" descr="Macintosh HD:Users:petervarshavsky:Documents:Git_NYU:applied_data_science:assignment-4:problem3a.png"/>
+                    <pic:cNvPicPr>
+                      <a:picLocks noChangeAspect="1" noChangeArrowheads="1"/>
+                    </pic:cNvPicPr>
+                  </pic:nvPicPr>
+                  <pic:blipFill>
+                    <a:blip r:embed="rId5">
+                      <a:extLst>
+                        <a:ext uri="{28A0092B-C50C-407E-A947-70E740481C1C}">
+                          <a14:useLocalDpi xmlns:a14="http://schemas.microsoft.com/office/drawing/2010/main" val="0"/>
+                        </a:ext>
+                      </a:extLst>
+                    </a:blip>
+                    <a:srcRect/>
+                    <a:stretch>
+                      <a:fillRect/>
+                    </a:stretch>
+                  </pic:blipFill>
+                  <pic:spPr bwMode="auto">
+                    <a:xfrm>
+                      <a:off x="0" y="0"/>
+                      <a:ext cx="5476240" cy="1818640"/>
+                    </a:xfrm>
+                    <a:prstGeom prst="rect">
+                      <a:avLst/>
+                    </a:prstGeom>
+                    <a:noFill/>
+                    <a:ln>
+                      <a:noFill/>
+                    </a:ln>
+                  </pic:spPr>
+                </pic:pic>
+              </a:graphicData>
+            </a:graphic>
+          </wp:inline>
+        </w:drawing>
+      </w:r>
+    </w:p>
+    <w:p>
+      <w:pPr>
+        <w:pStyle w:val="Heading3"/>
+      </w:pPr>
+      <w:r>
+        <w:t>3.b.</w:t>
+      </w:r>
+    </w:p>
+    <w:p>
+      <w:r>
+        <w:t>For this exercise I thought it would be fun to get a very low P-value, so I did not set seed and ran the code until I got the OLS with a P-value below 0.05. Naturally, it occurs about 5% of the time, so it didn’t take long.</w:t>
+      </w:r>
+    </w:p>
+    <w:p>
+      <w:r>
+        <w:t xml:space="preserve"> </w:t>
+      </w:r>
+    </w:p>
+    <w:p>
+      <w:pPr>
+        <w:widowControl w:val="0"/>
+        <w:tabs>
+          <w:tab w:val="left" w:pos="560"/>
+          <w:tab w:val="left" w:pos="1120"/>
+          <w:tab w:val="left" w:pos="1680"/>
+          <w:tab w:val="left" w:pos="2240"/>
+          <w:tab w:val="left" w:pos="2800"/>
+          <w:tab w:val="left" w:pos="3360"/>
+          <w:tab w:val="left" w:pos="3920"/>
+          <w:tab w:val="left" w:pos="4480"/>
+          <w:tab w:val="left" w:pos="5040"/>
+          <w:tab w:val="left" w:pos="5600"/>
+          <w:tab w:val="left" w:pos="6160"/>
+          <w:tab w:val="left" w:pos="6720"/>
+        </w:tabs>
+        <w:autoSpaceDE w:val="0"/>
+        <w:autoSpaceDN w:val="0"/>
+        <w:adjustRightInd w:val="0"/>
+        <w:rPr>
+          <w:rFonts w:ascii="Courier New" w:hAnsi="Courier New" w:cs="Courier New"/>
+          <w:sz w:val="18"/>
+          <w:szCs w:val="18"/>
+        </w:rPr>
+      </w:pPr>
+      <w:r>
+        <w:rPr>
+          <w:rFonts w:ascii="Courier New" w:hAnsi="Courier New" w:cs="Courier New"/>
+          <w:sz w:val="18"/>
+          <w:szCs w:val="18"/>
+        </w:rPr>
+        <w:t xml:space="preserve">                            OLS Regression Results                            </w:t>
+      </w:r>
+    </w:p>
+    <w:p>
+      <w:pPr>
+        <w:widowControl w:val="0"/>
+        <w:tabs>
+          <w:tab w:val="left" w:pos="560"/>
+          <w:tab w:val="left" w:pos="1120"/>
+          <w:tab w:val="left" w:pos="1680"/>
+          <w:tab w:val="left" w:pos="2240"/>
+          <w:tab w:val="left" w:pos="2800"/>
+          <w:tab w:val="left" w:pos="3360"/>
+          <w:tab w:val="left" w:pos="3920"/>
+          <w:tab w:val="left" w:pos="4480"/>
+          <w:tab w:val="left" w:pos="5040"/>
+          <w:tab w:val="left" w:pos="5600"/>
+          <w:tab w:val="left" w:pos="6160"/>
+          <w:tab w:val="left" w:pos="6720"/>
+        </w:tabs>
+        <w:autoSpaceDE w:val="0"/>
+        <w:autoSpaceDN w:val="0"/>
+        <w:adjustRightInd w:val="0"/>
+        <w:rPr>
+          <w:rFonts w:ascii="Courier New" w:hAnsi="Courier New" w:cs="Courier New"/>
+          <w:sz w:val="18"/>
+          <w:szCs w:val="18"/>
+        </w:rPr>
+      </w:pPr>
+      <w:r>
+        <w:rPr>
+          <w:rFonts w:ascii="Courier New" w:hAnsi="Courier New" w:cs="Courier New"/>
+          <w:sz w:val="18"/>
+          <w:szCs w:val="18"/>
+        </w:rPr>
+        <w:t>==============================================================================</w:t>
+      </w:r>
+    </w:p>
+    <w:p>
+      <w:pPr>
+        <w:widowControl w:val="0"/>
+        <w:tabs>
+          <w:tab w:val="left" w:pos="560"/>
+          <w:tab w:val="left" w:pos="1120"/>
+          <w:tab w:val="left" w:pos="1680"/>
+          <w:tab w:val="left" w:pos="2240"/>
+          <w:tab w:val="left" w:pos="2800"/>
+          <w:tab w:val="left" w:pos="3360"/>
+          <w:tab w:val="left" w:pos="3920"/>
+          <w:tab w:val="left" w:pos="4480"/>
+          <w:tab w:val="left" w:pos="5040"/>
+          <w:tab w:val="left" w:pos="5600"/>
+          <w:tab w:val="left" w:pos="6160"/>
+          <w:tab w:val="left" w:pos="6720"/>
+        </w:tabs>
+        <w:autoSpaceDE w:val="0"/>
+        <w:autoSpaceDN w:val="0"/>
+        <w:adjustRightInd w:val="0"/>
+        <w:rPr>
+          <w:rFonts w:ascii="Courier New" w:hAnsi="Courier New" w:cs="Courier New"/>
+          <w:sz w:val="18"/>
+          <w:szCs w:val="18"/>
+        </w:rPr>
+      </w:pPr>
+      <w:r>
+        <w:rPr>
+          <w:rFonts w:ascii="Courier New" w:hAnsi="Courier New" w:cs="Courier New"/>
+          <w:sz w:val="18"/>
+          <w:szCs w:val="18"/>
+        </w:rPr>
+        <w:t>Dep. Variable</w:t>
+      </w:r>
+      <w:proofErr w:type="gramStart"/>
+      <w:r>
+        <w:rPr>
+          <w:rFonts w:ascii="Courier New" w:hAnsi="Courier New" w:cs="Courier New"/>
+          <w:sz w:val="18"/>
+          <w:szCs w:val="18"/>
+        </w:rPr>
+        <w:t>:                      y</w:t>
+      </w:r>
+      <w:proofErr w:type="gramEnd"/>
+      <w:r>
+        <w:rPr>
+          <w:rFonts w:ascii="Courier New" w:hAnsi="Courier New" w:cs="Courier New"/>
+          <w:sz w:val="18"/>
+          <w:szCs w:val="18"/>
+        </w:rPr>
+        <w:t xml:space="preserve">   R-squared:                       0.008</w:t>
+      </w:r>
+    </w:p>
+    <w:p>
+      <w:pPr>
+        <w:widowControl w:val="0"/>
+        <w:tabs>
+          <w:tab w:val="left" w:pos="560"/>
+          <w:tab w:val="left" w:pos="1120"/>
+          <w:tab w:val="left" w:pos="1680"/>
+          <w:tab w:val="left" w:pos="2240"/>
+          <w:tab w:val="left" w:pos="2800"/>
+          <w:tab w:val="left" w:pos="3360"/>
+          <w:tab w:val="left" w:pos="3920"/>
+          <w:tab w:val="left" w:pos="4480"/>
+          <w:tab w:val="left" w:pos="5040"/>
+          <w:tab w:val="left" w:pos="5600"/>
+          <w:tab w:val="left" w:pos="6160"/>
+          <w:tab w:val="left" w:pos="6720"/>
+        </w:tabs>
+        <w:autoSpaceDE w:val="0"/>
+        <w:autoSpaceDN w:val="0"/>
+        <w:adjustRightInd w:val="0"/>
+        <w:rPr>
+          <w:rFonts w:ascii="Courier New" w:hAnsi="Courier New" w:cs="Courier New"/>
+          <w:sz w:val="18"/>
+          <w:szCs w:val="18"/>
+        </w:rPr>
+      </w:pPr>
+      <w:r>
+        <w:rPr>
+          <w:rFonts w:ascii="Courier New" w:hAnsi="Courier New" w:cs="Courier New"/>
+          <w:sz w:val="18"/>
+          <w:szCs w:val="18"/>
+        </w:rPr>
+        <w:t>Model:                            OLS   Adj. R-squared</w:t>
+      </w:r>
+      <w:proofErr w:type="gramStart"/>
+      <w:r>
+        <w:rPr>
+          <w:rFonts w:ascii="Courier New" w:hAnsi="Courier New" w:cs="Courier New"/>
+          <w:sz w:val="18"/>
+          <w:szCs w:val="18"/>
+        </w:rPr>
+        <w:t>:                  0.007</w:t>
+      </w:r>
+      <w:proofErr w:type="gramEnd"/>
+    </w:p>
+    <w:p>
+      <w:pPr>
+        <w:widowControl w:val="0"/>
+        <w:tabs>
+          <w:tab w:val="left" w:pos="560"/>
+          <w:tab w:val="left" w:pos="1120"/>
+          <w:tab w:val="left" w:pos="1680"/>
+          <w:tab w:val="left" w:pos="2240"/>
+          <w:tab w:val="left" w:pos="2800"/>
+          <w:tab w:val="left" w:pos="3360"/>
+          <w:tab w:val="left" w:pos="3920"/>
+          <w:tab w:val="left" w:pos="4480"/>
+          <w:tab w:val="left" w:pos="5040"/>
+          <w:tab w:val="left" w:pos="5600"/>
+          <w:tab w:val="left" w:pos="6160"/>
+          <w:tab w:val="left" w:pos="6720"/>
+        </w:tabs>
+        <w:autoSpaceDE w:val="0"/>
+        <w:autoSpaceDN w:val="0"/>
+        <w:adjustRightInd w:val="0"/>
+        <w:rPr>
+          <w:rFonts w:ascii="Courier New" w:hAnsi="Courier New" w:cs="Courier New"/>
+          <w:sz w:val="18"/>
+          <w:szCs w:val="18"/>
+        </w:rPr>
+      </w:pPr>
+      <w:r>
+        <w:rPr>
+          <w:rFonts w:ascii="Courier New" w:hAnsi="Courier New" w:cs="Courier New"/>
+          <w:sz w:val="18"/>
+          <w:szCs w:val="18"/>
+        </w:rPr>
+        <w:t>Method:                 Least Squares   F-statistic</w:t>
+      </w:r>
+      <w:proofErr w:type="gramStart"/>
+      <w:r>
+        <w:rPr>
+          <w:rFonts w:ascii="Courier New" w:hAnsi="Courier New" w:cs="Courier New"/>
+          <w:sz w:val="18"/>
+          <w:szCs w:val="18"/>
+        </w:rPr>
+        <w:t>:                     8.435</w:t>
+      </w:r>
+      <w:proofErr w:type="gramEnd"/>
+    </w:p>
+    <w:p>
+      <w:pPr>
+        <w:widowControl w:val="0"/>
+        <w:tabs>
+          <w:tab w:val="left" w:pos="560"/>
+          <w:tab w:val="left" w:pos="1120"/>
+          <w:tab w:val="left" w:pos="1680"/>
+          <w:tab w:val="left" w:pos="2240"/>
+          <w:tab w:val="left" w:pos="2800"/>
+          <w:tab w:val="left" w:pos="3360"/>
+          <w:tab w:val="left" w:pos="3920"/>
+          <w:tab w:val="left" w:pos="4480"/>
+          <w:tab w:val="left" w:pos="5040"/>
+          <w:tab w:val="left" w:pos="5600"/>
+          <w:tab w:val="left" w:pos="6160"/>
+          <w:tab w:val="left" w:pos="6720"/>
+        </w:tabs>
+        <w:autoSpaceDE w:val="0"/>
+        <w:autoSpaceDN w:val="0"/>
+        <w:adjustRightInd w:val="0"/>
+        <w:rPr>
+          <w:rFonts w:ascii="Courier New" w:hAnsi="Courier New" w:cs="Courier New"/>
+          <w:sz w:val="18"/>
+          <w:szCs w:val="18"/>
+        </w:rPr>
+      </w:pPr>
+      <w:r>
+        <w:rPr>
+          <w:rFonts w:ascii="Courier New" w:hAnsi="Courier New" w:cs="Courier New"/>
+          <w:sz w:val="18"/>
+          <w:szCs w:val="18"/>
+        </w:rPr>
+        <w:t xml:space="preserve">Date:                Sat, 25 Oct 2014   </w:t>
+      </w:r>
+      <w:proofErr w:type="spellStart"/>
+      <w:r>
+        <w:rPr>
+          <w:rFonts w:ascii="Courier New" w:hAnsi="Courier New" w:cs="Courier New"/>
+          <w:sz w:val="18"/>
+          <w:szCs w:val="18"/>
+        </w:rPr>
+        <w:t>Prob</w:t>
+      </w:r>
+      <w:proofErr w:type="spellEnd"/>
+      <w:r>
+        <w:rPr>
+          <w:rFonts w:ascii="Courier New" w:hAnsi="Courier New" w:cs="Courier New"/>
+          <w:sz w:val="18"/>
+          <w:szCs w:val="18"/>
+        </w:rPr>
+        <w:t xml:space="preserve"> (F-statistic)</w:t>
+      </w:r>
+      <w:proofErr w:type="gramStart"/>
+      <w:r>
+        <w:rPr>
+          <w:rFonts w:ascii="Courier New" w:hAnsi="Courier New" w:cs="Courier New"/>
+          <w:sz w:val="18"/>
+          <w:szCs w:val="18"/>
+        </w:rPr>
+        <w:t>:            0.00376</w:t>
+      </w:r>
+      <w:proofErr w:type="gramEnd"/>
+    </w:p>
+    <w:p>
+      <w:pPr>
+        <w:widowControl w:val="0"/>
+        <w:tabs>
+          <w:tab w:val="left" w:pos="560"/>
+          <w:tab w:val="left" w:pos="1120"/>
+          <w:tab w:val="left" w:pos="1680"/>
+          <w:tab w:val="left" w:pos="2240"/>
+          <w:tab w:val="left" w:pos="2800"/>
+          <w:tab w:val="left" w:pos="3360"/>
+          <w:tab w:val="left" w:pos="3920"/>
+          <w:tab w:val="left" w:pos="4480"/>
+          <w:tab w:val="left" w:pos="5040"/>
+          <w:tab w:val="left" w:pos="5600"/>
+          <w:tab w:val="left" w:pos="6160"/>
+          <w:tab w:val="left" w:pos="6720"/>
+        </w:tabs>
+        <w:autoSpaceDE w:val="0"/>
+        <w:autoSpaceDN w:val="0"/>
+        <w:adjustRightInd w:val="0"/>
+        <w:rPr>
+          <w:rFonts w:ascii="Courier New" w:hAnsi="Courier New" w:cs="Courier New"/>
+          <w:sz w:val="18"/>
+          <w:szCs w:val="18"/>
+        </w:rPr>
+      </w:pPr>
+      <w:r>
+        <w:rPr>
+          <w:rFonts w:ascii="Courier New" w:hAnsi="Courier New" w:cs="Courier New"/>
+          <w:sz w:val="18"/>
+          <w:szCs w:val="18"/>
+        </w:rPr>
+        <w:t>Time:                        18:33:53   Log-Likelihood:                -1460.1</w:t>
+      </w:r>
+    </w:p>
+    <w:p>
+      <w:pPr>
+        <w:widowControl w:val="0"/>
+        <w:tabs>
+          <w:tab w:val="left" w:pos="560"/>
+          <w:tab w:val="left" w:pos="1120"/>
+          <w:tab w:val="left" w:pos="1680"/>
+          <w:tab w:val="left" w:pos="2240"/>
+          <w:tab w:val="left" w:pos="2800"/>
+          <w:tab w:val="left" w:pos="3360"/>
+          <w:tab w:val="left" w:pos="3920"/>
+          <w:tab w:val="left" w:pos="4480"/>
+          <w:tab w:val="left" w:pos="5040"/>
+          <w:tab w:val="left" w:pos="5600"/>
+          <w:tab w:val="left" w:pos="6160"/>
+          <w:tab w:val="left" w:pos="6720"/>
+        </w:tabs>
+        <w:autoSpaceDE w:val="0"/>
+        <w:autoSpaceDN w:val="0"/>
+        <w:adjustRightInd w:val="0"/>
+        <w:rPr>
+          <w:rFonts w:ascii="Courier New" w:hAnsi="Courier New" w:cs="Courier New"/>
+          <w:sz w:val="18"/>
+          <w:szCs w:val="18"/>
+        </w:rPr>
+      </w:pPr>
+      <w:r>
+        <w:rPr>
+          <w:rFonts w:ascii="Courier New" w:hAnsi="Courier New" w:cs="Courier New"/>
+          <w:sz w:val="18"/>
+          <w:szCs w:val="18"/>
+        </w:rPr>
+        <w:t>No. Observations:                1000   AIC</w:t>
+      </w:r>
+      <w:proofErr w:type="gramStart"/>
+      <w:r>
+        <w:rPr>
+          <w:rFonts w:ascii="Courier New" w:hAnsi="Courier New" w:cs="Courier New"/>
+          <w:sz w:val="18"/>
+          <w:szCs w:val="18"/>
+        </w:rPr>
+        <w:t>:                             2924</w:t>
+      </w:r>
+      <w:proofErr w:type="gramEnd"/>
+      <w:r>
+        <w:rPr>
+          <w:rFonts w:ascii="Courier New" w:hAnsi="Courier New" w:cs="Courier New"/>
+          <w:sz w:val="18"/>
+          <w:szCs w:val="18"/>
+        </w:rPr>
+        <w:t>.</w:t>
+      </w:r>
+    </w:p>
+    <w:p>
+      <w:pPr>
+        <w:widowControl w:val="0"/>
+        <w:tabs>
+          <w:tab w:val="left" w:pos="560"/>
+          <w:tab w:val="left" w:pos="1120"/>
+          <w:tab w:val="left" w:pos="1680"/>
+          <w:tab w:val="left" w:pos="2240"/>
+          <w:tab w:val="left" w:pos="2800"/>
+          <w:tab w:val="left" w:pos="3360"/>
+          <w:tab w:val="left" w:pos="3920"/>
+          <w:tab w:val="left" w:pos="4480"/>
+          <w:tab w:val="left" w:pos="5040"/>
+          <w:tab w:val="left" w:pos="5600"/>
+          <w:tab w:val="left" w:pos="6160"/>
+          <w:tab w:val="left" w:pos="6720"/>
+        </w:tabs>
+        <w:autoSpaceDE w:val="0"/>
+        <w:autoSpaceDN w:val="0"/>
+        <w:adjustRightInd w:val="0"/>
+        <w:rPr>
+          <w:rFonts w:ascii="Courier New" w:hAnsi="Courier New" w:cs="Courier New"/>
+          <w:sz w:val="18"/>
+          <w:szCs w:val="18"/>
+        </w:rPr>
+      </w:pPr>
+      <w:proofErr w:type="spellStart"/>
+      <w:r>
+        <w:rPr>
+          <w:rFonts w:ascii="Courier New" w:hAnsi="Courier New" w:cs="Courier New"/>
+          <w:sz w:val="18"/>
+          <w:szCs w:val="18"/>
+        </w:rPr>
+        <w:t>Df</w:t>
+      </w:r>
+      <w:proofErr w:type="spellEnd"/>
+      <w:r>
+        <w:rPr>
+          <w:rFonts w:ascii="Courier New" w:hAnsi="Courier New" w:cs="Courier New"/>
+          <w:sz w:val="18"/>
+          <w:szCs w:val="18"/>
+        </w:rPr>
+        <w:t xml:space="preserve"> Residuals</w:t>
+      </w:r>
+      <w:proofErr w:type="gramStart"/>
+      <w:r>
+        <w:rPr>
+          <w:rFonts w:ascii="Courier New" w:hAnsi="Courier New" w:cs="Courier New"/>
+          <w:sz w:val="18"/>
+          <w:szCs w:val="18"/>
+        </w:rPr>
+        <w:t>:                     998</w:t>
+      </w:r>
+      <w:proofErr w:type="gramEnd"/>
+      <w:r>
+        <w:rPr>
+          <w:rFonts w:ascii="Courier New" w:hAnsi="Courier New" w:cs="Courier New"/>
+          <w:sz w:val="18"/>
+          <w:szCs w:val="18"/>
+        </w:rPr>
+        <w:t xml:space="preserve">   BIC:                             2934.</w:t>
+      </w:r>
+    </w:p>
+    <w:p>
+      <w:pPr>
+        <w:widowControl w:val="0"/>
+        <w:tabs>
+          <w:tab w:val="left" w:pos="560"/>
+          <w:tab w:val="left" w:pos="1120"/>
+          <w:tab w:val="left" w:pos="1680"/>
+          <w:tab w:val="left" w:pos="2240"/>
+          <w:tab w:val="left" w:pos="2800"/>
+          <w:tab w:val="left" w:pos="3360"/>
+          <w:tab w:val="left" w:pos="3920"/>
+          <w:tab w:val="left" w:pos="4480"/>
+          <w:tab w:val="left" w:pos="5040"/>
+          <w:tab w:val="left" w:pos="5600"/>
+          <w:tab w:val="left" w:pos="6160"/>
+          <w:tab w:val="left" w:pos="6720"/>
+        </w:tabs>
+        <w:autoSpaceDE w:val="0"/>
+        <w:autoSpaceDN w:val="0"/>
+        <w:adjustRightInd w:val="0"/>
+        <w:rPr>
+          <w:rFonts w:ascii="Courier New" w:hAnsi="Courier New" w:cs="Courier New"/>
+          <w:sz w:val="18"/>
+          <w:szCs w:val="18"/>
+        </w:rPr>
+      </w:pPr>
+      <w:proofErr w:type="spellStart"/>
+      <w:r>
+        <w:rPr>
+          <w:rFonts w:ascii="Courier New" w:hAnsi="Courier New" w:cs="Courier New"/>
+          <w:sz w:val="18"/>
+          <w:szCs w:val="18"/>
+        </w:rPr>
+        <w:t>Df</w:t>
+      </w:r>
+      <w:proofErr w:type="spellEnd"/>
+      <w:r>
+        <w:rPr>
+          <w:rFonts w:ascii="Courier New" w:hAnsi="Courier New" w:cs="Courier New"/>
+          <w:sz w:val="18"/>
+          <w:szCs w:val="18"/>
+        </w:rPr>
+        <w:t xml:space="preserve"> Model</w:t>
+      </w:r>
+      <w:proofErr w:type="gramStart"/>
+      <w:r>
+        <w:rPr>
+          <w:rFonts w:ascii="Courier New" w:hAnsi="Courier New" w:cs="Courier New"/>
+          <w:sz w:val="18"/>
+          <w:szCs w:val="18"/>
+        </w:rPr>
+        <w:t>:                           1</w:t>
+      </w:r>
+      <w:proofErr w:type="gramEnd"/>
+      <w:r>
+        <w:rPr>
+          <w:rFonts w:ascii="Courier New" w:hAnsi="Courier New" w:cs="Courier New"/>
+          <w:sz w:val="18"/>
+          <w:szCs w:val="18"/>
+        </w:rPr>
+        <w:t xml:space="preserve">                                         </w:t>
+      </w:r>
+    </w:p>
+    <w:p>
+      <w:pPr>
+        <w:widowControl w:val="0"/>
+        <w:tabs>
+          <w:tab w:val="left" w:pos="560"/>
+          <w:tab w:val="left" w:pos="1120"/>
+          <w:tab w:val="left" w:pos="1680"/>
+          <w:tab w:val="left" w:pos="2240"/>
+          <w:tab w:val="left" w:pos="2800"/>
+          <w:tab w:val="left" w:pos="3360"/>
+          <w:tab w:val="left" w:pos="3920"/>
+          <w:tab w:val="left" w:pos="4480"/>
+          <w:tab w:val="left" w:pos="5040"/>
+          <w:tab w:val="left" w:pos="5600"/>
+          <w:tab w:val="left" w:pos="6160"/>
+          <w:tab w:val="left" w:pos="6720"/>
+        </w:tabs>
+        <w:autoSpaceDE w:val="0"/>
+        <w:autoSpaceDN w:val="0"/>
+        <w:adjustRightInd w:val="0"/>
+        <w:rPr>
+          <w:rFonts w:ascii="Courier New" w:hAnsi="Courier New" w:cs="Courier New"/>
+          <w:sz w:val="18"/>
+          <w:szCs w:val="18"/>
+        </w:rPr>
+      </w:pPr>
+      <w:r>
+        <w:rPr>
+          <w:rFonts w:ascii="Courier New" w:hAnsi="Courier New" w:cs="Courier New"/>
+          <w:sz w:val="18"/>
+          <w:szCs w:val="18"/>
+        </w:rPr>
+        <w:t>==============================================================================</w:t>
+      </w:r>
+    </w:p>
+    <w:p>
+      <w:pPr>
+        <w:widowControl w:val="0"/>
+        <w:tabs>
+          <w:tab w:val="left" w:pos="560"/>
+          <w:tab w:val="left" w:pos="1120"/>
+          <w:tab w:val="left" w:pos="1680"/>
+          <w:tab w:val="left" w:pos="2240"/>
+          <w:tab w:val="left" w:pos="2800"/>
+          <w:tab w:val="left" w:pos="3360"/>
+          <w:tab w:val="left" w:pos="3920"/>
+          <w:tab w:val="left" w:pos="4480"/>
+          <w:tab w:val="left" w:pos="5040"/>
+          <w:tab w:val="left" w:pos="5600"/>
+          <w:tab w:val="left" w:pos="6160"/>
+          <w:tab w:val="left" w:pos="6720"/>
+        </w:tabs>
+        <w:autoSpaceDE w:val="0"/>
+        <w:autoSpaceDN w:val="0"/>
+        <w:adjustRightInd w:val="0"/>
+        <w:rPr>
+          <w:rFonts w:ascii="Courier New" w:hAnsi="Courier New" w:cs="Courier New"/>
+          <w:sz w:val="18"/>
+          <w:szCs w:val="18"/>
+        </w:rPr>
+      </w:pPr>
+      <w:r>
+        <w:rPr>
+          <w:rFonts w:ascii="Courier New" w:hAnsi="Courier New" w:cs="Courier New"/>
+          <w:sz w:val="18"/>
+          <w:szCs w:val="18"/>
+        </w:rPr>
+        <w:t xml:space="preserve">                 </w:t>
+      </w:r>
+      <w:proofErr w:type="spellStart"/>
+      <w:proofErr w:type="gramStart"/>
+      <w:r>
+        <w:rPr>
+          <w:rFonts w:ascii="Courier New" w:hAnsi="Courier New" w:cs="Courier New"/>
+          <w:sz w:val="18"/>
+          <w:szCs w:val="18"/>
+        </w:rPr>
+        <w:t>coef</w:t>
+      </w:r>
+      <w:proofErr w:type="spellEnd"/>
+      <w:proofErr w:type="gramEnd"/>
+      <w:r>
+        <w:rPr>
+          <w:rFonts w:ascii="Courier New" w:hAnsi="Courier New" w:cs="Courier New"/>
+          <w:sz w:val="18"/>
+          <w:szCs w:val="18"/>
+        </w:rPr>
+        <w:t xml:space="preserve">    </w:t>
+      </w:r>
+      <w:proofErr w:type="spellStart"/>
+      <w:r>
+        <w:rPr>
+          <w:rFonts w:ascii="Courier New" w:hAnsi="Courier New" w:cs="Courier New"/>
+          <w:sz w:val="18"/>
+          <w:szCs w:val="18"/>
+        </w:rPr>
+        <w:t>std</w:t>
+      </w:r>
+      <w:proofErr w:type="spellEnd"/>
+      <w:r>
+        <w:rPr>
+          <w:rFonts w:ascii="Courier New" w:hAnsi="Courier New" w:cs="Courier New"/>
+          <w:sz w:val="18"/>
+          <w:szCs w:val="18"/>
+        </w:rPr>
+        <w:t xml:space="preserve"> err          t      P&gt;|t|      [95.0% Conf. Int.]</w:t>
+      </w:r>
+    </w:p>
+    <w:p>
+      <w:pPr>
+        <w:widowControl w:val="0"/>
+        <w:tabs>
+          <w:tab w:val="left" w:pos="560"/>
+          <w:tab w:val="left" w:pos="1120"/>
+          <w:tab w:val="left" w:pos="1680"/>
+          <w:tab w:val="left" w:pos="2240"/>
+          <w:tab w:val="left" w:pos="2800"/>
+          <w:tab w:val="left" w:pos="3360"/>
+          <w:tab w:val="left" w:pos="3920"/>
+          <w:tab w:val="left" w:pos="4480"/>
+          <w:tab w:val="left" w:pos="5040"/>
+          <w:tab w:val="left" w:pos="5600"/>
+          <w:tab w:val="left" w:pos="6160"/>
+          <w:tab w:val="left" w:pos="6720"/>
+        </w:tabs>
+        <w:autoSpaceDE w:val="0"/>
+        <w:autoSpaceDN w:val="0"/>
+        <w:adjustRightInd w:val="0"/>
+        <w:rPr>
+          <w:rFonts w:ascii="Courier New" w:hAnsi="Courier New" w:cs="Courier New"/>
+          <w:sz w:val="18"/>
+          <w:szCs w:val="18"/>
+        </w:rPr>
+      </w:pPr>
+      <w:r>
+        <w:rPr>
+          <w:rFonts w:ascii="Courier New" w:hAnsi="Courier New" w:cs="Courier New"/>
+          <w:sz w:val="18"/>
+          <w:szCs w:val="18"/>
+        </w:rPr>
+        <w:t>------------------------------------------------------------------------------</w:t>
+      </w:r>
+    </w:p>
+    <w:p>
+      <w:pPr>
+        <w:widowControl w:val="0"/>
+        <w:tabs>
+          <w:tab w:val="left" w:pos="560"/>
+          <w:tab w:val="left" w:pos="1120"/>
+          <w:tab w:val="left" w:pos="1680"/>
+          <w:tab w:val="left" w:pos="2240"/>
+          <w:tab w:val="left" w:pos="2800"/>
+          <w:tab w:val="left" w:pos="3360"/>
+          <w:tab w:val="left" w:pos="3920"/>
+          <w:tab w:val="left" w:pos="4480"/>
+          <w:tab w:val="left" w:pos="5040"/>
+          <w:tab w:val="left" w:pos="5600"/>
+          <w:tab w:val="left" w:pos="6160"/>
+          <w:tab w:val="left" w:pos="6720"/>
+        </w:tabs>
+        <w:autoSpaceDE w:val="0"/>
+        <w:autoSpaceDN w:val="0"/>
+        <w:adjustRightInd w:val="0"/>
+        <w:rPr>
+          <w:rFonts w:ascii="Courier New" w:hAnsi="Courier New" w:cs="Courier New"/>
+          <w:sz w:val="18"/>
+          <w:szCs w:val="18"/>
+        </w:rPr>
+      </w:pPr>
+      <w:proofErr w:type="spellStart"/>
+      <w:proofErr w:type="gramStart"/>
+      <w:r>
+        <w:rPr>
+          <w:rFonts w:ascii="Courier New" w:hAnsi="Courier New" w:cs="Courier New"/>
+          <w:sz w:val="18"/>
+          <w:szCs w:val="18"/>
+        </w:rPr>
+        <w:t>const</w:t>
+      </w:r>
+      <w:proofErr w:type="spellEnd"/>
+      <w:proofErr w:type="gramEnd"/>
+      <w:r>
+        <w:rPr>
+          <w:rFonts w:ascii="Courier New" w:hAnsi="Courier New" w:cs="Courier New"/>
+          <w:sz w:val="18"/>
+          <w:szCs w:val="18"/>
+        </w:rPr>
+        <w:t xml:space="preserve">         -0.0014      0.033     -0.042      0.967        -0.066     0.063</w:t>
+      </w:r>
+    </w:p>
+    <w:p>
+      <w:pPr>
+        <w:widowControl w:val="0"/>
+        <w:tabs>
+          <w:tab w:val="left" w:pos="560"/>
+          <w:tab w:val="left" w:pos="1120"/>
+          <w:tab w:val="left" w:pos="1680"/>
+          <w:tab w:val="left" w:pos="2240"/>
+          <w:tab w:val="left" w:pos="2800"/>
+          <w:tab w:val="left" w:pos="3360"/>
+          <w:tab w:val="left" w:pos="3920"/>
+          <w:tab w:val="left" w:pos="4480"/>
+          <w:tab w:val="left" w:pos="5040"/>
+          <w:tab w:val="left" w:pos="5600"/>
+          <w:tab w:val="left" w:pos="6160"/>
+          <w:tab w:val="left" w:pos="6720"/>
+        </w:tabs>
+        <w:autoSpaceDE w:val="0"/>
+        <w:autoSpaceDN w:val="0"/>
+        <w:adjustRightInd w:val="0"/>
+        <w:rPr>
+          <w:rFonts w:ascii="Courier New" w:hAnsi="Courier New" w:cs="Courier New"/>
+          <w:sz w:val="18"/>
+          <w:szCs w:val="18"/>
+        </w:rPr>
+      </w:pPr>
+      <w:proofErr w:type="gramStart"/>
+      <w:r>
+        <w:rPr>
+          <w:rFonts w:ascii="Courier New" w:hAnsi="Courier New" w:cs="Courier New"/>
+          <w:sz w:val="18"/>
+          <w:szCs w:val="18"/>
+        </w:rPr>
+        <w:t>x1</w:t>
+      </w:r>
+      <w:proofErr w:type="gramEnd"/>
+      <w:r>
+        <w:rPr>
+          <w:rFonts w:ascii="Courier New" w:hAnsi="Courier New" w:cs="Courier New"/>
+          <w:sz w:val="18"/>
+          <w:szCs w:val="18"/>
+        </w:rPr>
+        <w:t xml:space="preserve">             0.0960      0.033      2.904      0.004         0.031     0.161</w:t>
+      </w:r>
+    </w:p>
+    <w:p>
+      <w:pPr>
+        <w:widowControl w:val="0"/>
+        <w:tabs>
+          <w:tab w:val="left" w:pos="560"/>
+          <w:tab w:val="left" w:pos="1120"/>
+          <w:tab w:val="left" w:pos="1680"/>
+          <w:tab w:val="left" w:pos="2240"/>
+          <w:tab w:val="left" w:pos="2800"/>
+          <w:tab w:val="left" w:pos="3360"/>
+          <w:tab w:val="left" w:pos="3920"/>
+          <w:tab w:val="left" w:pos="4480"/>
+          <w:tab w:val="left" w:pos="5040"/>
+          <w:tab w:val="left" w:pos="5600"/>
+          <w:tab w:val="left" w:pos="6160"/>
+          <w:tab w:val="left" w:pos="6720"/>
+        </w:tabs>
+        <w:autoSpaceDE w:val="0"/>
+        <w:autoSpaceDN w:val="0"/>
+        <w:adjustRightInd w:val="0"/>
+        <w:rPr>
+          <w:rFonts w:ascii="Courier New" w:hAnsi="Courier New" w:cs="Courier New"/>
+          <w:sz w:val="18"/>
+          <w:szCs w:val="18"/>
+        </w:rPr>
+      </w:pPr>
+      <w:r>
+        <w:rPr>
+          <w:rFonts w:ascii="Courier New" w:hAnsi="Courier New" w:cs="Courier New"/>
+          <w:sz w:val="18"/>
+          <w:szCs w:val="18"/>
+        </w:rPr>
+        <w:t>==============================================================================</w:t>
+      </w:r>
+    </w:p>
+    <w:p>
+      <w:pPr>
+        <w:widowControl w:val="0"/>
+        <w:tabs>
+          <w:tab w:val="left" w:pos="560"/>
+          <w:tab w:val="left" w:pos="1120"/>
+          <w:tab w:val="left" w:pos="1680"/>
+          <w:tab w:val="left" w:pos="2240"/>
+          <w:tab w:val="left" w:pos="2800"/>
+          <w:tab w:val="left" w:pos="3360"/>
+          <w:tab w:val="left" w:pos="3920"/>
+          <w:tab w:val="left" w:pos="4480"/>
+          <w:tab w:val="left" w:pos="5040"/>
+          <w:tab w:val="left" w:pos="5600"/>
+          <w:tab w:val="left" w:pos="6160"/>
+          <w:tab w:val="left" w:pos="6720"/>
+        </w:tabs>
+        <w:autoSpaceDE w:val="0"/>
+        <w:autoSpaceDN w:val="0"/>
+        <w:adjustRightInd w:val="0"/>
+        <w:rPr>
+          <w:rFonts w:ascii="Courier New" w:hAnsi="Courier New" w:cs="Courier New"/>
+          <w:sz w:val="18"/>
+          <w:szCs w:val="18"/>
+        </w:rPr>
+      </w:pPr>
+      <w:r>
+        <w:rPr>
+          <w:rFonts w:ascii="Courier New" w:hAnsi="Courier New" w:cs="Courier New"/>
+          <w:sz w:val="18"/>
+          <w:szCs w:val="18"/>
+        </w:rPr>
+        <w:t>Omnibus:                        2.243   Durbin-Watson</w:t>
+      </w:r>
+      <w:proofErr w:type="gramStart"/>
+      <w:r>
+        <w:rPr>
+          <w:rFonts w:ascii="Courier New" w:hAnsi="Courier New" w:cs="Courier New"/>
+          <w:sz w:val="18"/>
+          <w:szCs w:val="18"/>
+        </w:rPr>
+        <w:t>:                   2.051</w:t>
+      </w:r>
+      <w:proofErr w:type="gramEnd"/>
+    </w:p>
+    <w:p>
+      <w:pPr>
+        <w:widowControl w:val="0"/>
+        <w:tabs>
+          <w:tab w:val="left" w:pos="560"/>
+          <w:tab w:val="left" w:pos="1120"/>
+          <w:tab w:val="left" w:pos="1680"/>
+          <w:tab w:val="left" w:pos="2240"/>
+          <w:tab w:val="left" w:pos="2800"/>
+          <w:tab w:val="left" w:pos="3360"/>
+          <w:tab w:val="left" w:pos="3920"/>
+          <w:tab w:val="left" w:pos="4480"/>
+          <w:tab w:val="left" w:pos="5040"/>
+          <w:tab w:val="left" w:pos="5600"/>
+          <w:tab w:val="left" w:pos="6160"/>
+          <w:tab w:val="left" w:pos="6720"/>
+        </w:tabs>
+        <w:autoSpaceDE w:val="0"/>
+        <w:autoSpaceDN w:val="0"/>
+        <w:adjustRightInd w:val="0"/>
+        <w:rPr>
+          <w:rFonts w:ascii="Courier New" w:hAnsi="Courier New" w:cs="Courier New"/>
+          <w:sz w:val="18"/>
+          <w:szCs w:val="18"/>
+        </w:rPr>
+      </w:pPr>
+      <w:proofErr w:type="spellStart"/>
+      <w:proofErr w:type="gramStart"/>
+      <w:r>
+        <w:rPr>
+          <w:rFonts w:ascii="Courier New" w:hAnsi="Courier New" w:cs="Courier New"/>
+          <w:sz w:val="18"/>
+          <w:szCs w:val="18"/>
+        </w:rPr>
+        <w:t>Prob</w:t>
+      </w:r>
+      <w:proofErr w:type="spellEnd"/>
+      <w:r>
+        <w:rPr>
+          <w:rFonts w:ascii="Courier New" w:hAnsi="Courier New" w:cs="Courier New"/>
+          <w:sz w:val="18"/>
+          <w:szCs w:val="18"/>
+        </w:rPr>
+        <w:t>(</w:t>
+      </w:r>
+      <w:proofErr w:type="gramEnd"/>
+      <w:r>
+        <w:rPr>
+          <w:rFonts w:ascii="Courier New" w:hAnsi="Courier New" w:cs="Courier New"/>
+          <w:sz w:val="18"/>
+          <w:szCs w:val="18"/>
+        </w:rPr>
+        <w:t xml:space="preserve">Omnibus):                  0.326   </w:t>
+      </w:r>
+      <w:proofErr w:type="spellStart"/>
+      <w:r>
+        <w:rPr>
+          <w:rFonts w:ascii="Courier New" w:hAnsi="Courier New" w:cs="Courier New"/>
+          <w:sz w:val="18"/>
+          <w:szCs w:val="18"/>
+        </w:rPr>
+        <w:t>Jarque-Bera</w:t>
+      </w:r>
+      <w:proofErr w:type="spellEnd"/>
+      <w:r>
+        <w:rPr>
+          <w:rFonts w:ascii="Courier New" w:hAnsi="Courier New" w:cs="Courier New"/>
+          <w:sz w:val="18"/>
+          <w:szCs w:val="18"/>
+        </w:rPr>
+        <w:t xml:space="preserve"> (JB):                2.315</w:t>
+      </w:r>
+    </w:p>
+    <w:p>
+      <w:pPr>
+        <w:widowControl w:val="0"/>
+        <w:tabs>
+          <w:tab w:val="left" w:pos="560"/>
+          <w:tab w:val="left" w:pos="1120"/>
+          <w:tab w:val="left" w:pos="1680"/>
+          <w:tab w:val="left" w:pos="2240"/>
+          <w:tab w:val="left" w:pos="2800"/>
+          <w:tab w:val="left" w:pos="3360"/>
+          <w:tab w:val="left" w:pos="3920"/>
+          <w:tab w:val="left" w:pos="4480"/>
+          <w:tab w:val="left" w:pos="5040"/>
+          <w:tab w:val="left" w:pos="5600"/>
+          <w:tab w:val="left" w:pos="6160"/>
+          <w:tab w:val="left" w:pos="6720"/>
+        </w:tabs>
+        <w:autoSpaceDE w:val="0"/>
+        <w:autoSpaceDN w:val="0"/>
+        <w:adjustRightInd w:val="0"/>
+        <w:rPr>
+          <w:rFonts w:ascii="Courier New" w:hAnsi="Courier New" w:cs="Courier New"/>
+          <w:sz w:val="18"/>
+          <w:szCs w:val="18"/>
+        </w:rPr>
+      </w:pPr>
+      <w:r>
+        <w:rPr>
+          <w:rFonts w:ascii="Courier New" w:hAnsi="Courier New" w:cs="Courier New"/>
+          <w:sz w:val="18"/>
+          <w:szCs w:val="18"/>
+        </w:rPr>
+        <w:t xml:space="preserve">Skew:                           0.105   </w:t>
+      </w:r>
+      <w:proofErr w:type="spellStart"/>
+      <w:proofErr w:type="gramStart"/>
+      <w:r>
+        <w:rPr>
+          <w:rFonts w:ascii="Courier New" w:hAnsi="Courier New" w:cs="Courier New"/>
+          <w:sz w:val="18"/>
+          <w:szCs w:val="18"/>
+        </w:rPr>
+        <w:t>Prob</w:t>
+      </w:r>
+      <w:proofErr w:type="spellEnd"/>
+      <w:r>
+        <w:rPr>
+          <w:rFonts w:ascii="Courier New" w:hAnsi="Courier New" w:cs="Courier New"/>
+          <w:sz w:val="18"/>
+          <w:szCs w:val="18"/>
+        </w:rPr>
+        <w:t>(</w:t>
+      </w:r>
+      <w:proofErr w:type="gramEnd"/>
+      <w:r>
+        <w:rPr>
+          <w:rFonts w:ascii="Courier New" w:hAnsi="Courier New" w:cs="Courier New"/>
+          <w:sz w:val="18"/>
+          <w:szCs w:val="18"/>
+        </w:rPr>
+        <w:t>JB):                        0.314</w:t>
+      </w:r>
+    </w:p>
+    <w:p>
+      <w:pPr>
+        <w:widowControl w:val="0"/>
+        <w:tabs>
+          <w:tab w:val="left" w:pos="560"/>
+          <w:tab w:val="left" w:pos="1120"/>
+          <w:tab w:val="left" w:pos="1680"/>
+          <w:tab w:val="left" w:pos="2240"/>
+          <w:tab w:val="left" w:pos="2800"/>
+          <w:tab w:val="left" w:pos="3360"/>
+          <w:tab w:val="left" w:pos="3920"/>
+          <w:tab w:val="left" w:pos="4480"/>
+          <w:tab w:val="left" w:pos="5040"/>
+          <w:tab w:val="left" w:pos="5600"/>
+          <w:tab w:val="left" w:pos="6160"/>
+          <w:tab w:val="left" w:pos="6720"/>
+        </w:tabs>
+        <w:autoSpaceDE w:val="0"/>
+        <w:autoSpaceDN w:val="0"/>
+        <w:adjustRightInd w:val="0"/>
+        <w:rPr>
+          <w:rFonts w:ascii="Courier New" w:hAnsi="Courier New" w:cs="Courier New"/>
+          <w:sz w:val="18"/>
+          <w:szCs w:val="18"/>
+        </w:rPr>
+      </w:pPr>
+      <w:r>
+        <w:rPr>
+          <w:rFonts w:ascii="Courier New" w:hAnsi="Courier New" w:cs="Courier New"/>
+          <w:sz w:val="18"/>
+          <w:szCs w:val="18"/>
+        </w:rPr>
+        <w:t>Kurtosis:                       2.894   Cond. No.                         1.02</w:t>
+      </w:r>
+    </w:p>
+    <w:p>
+      <w:pPr>
+        <w:rPr>
+          <w:rFonts w:ascii="Courier New" w:hAnsi="Courier New" w:cs="Courier New"/>
+          <w:sz w:val="18"/>
+          <w:szCs w:val="18"/>
+        </w:rPr>
+      </w:pPr>
+      <w:r>
+        <w:rPr>
+          <w:rFonts w:ascii="Courier New" w:hAnsi="Courier New" w:cs="Courier New"/>
+          <w:sz w:val="18"/>
+          <w:szCs w:val="18"/>
+        </w:rPr>
+        <w:t>==============================================================================</w:t>
+      </w:r>
+    </w:p>
+    <w:p>
+      <w:r>
+        <w:rPr>
+          <w:noProof/>
+        </w:rPr>
+        <w:drawing>
+          <wp:inline distT="0" distB="0" distL="0" distR="0" wp14:anchorId="3CF124B3" wp14:editId="5DACAD2C">
+            <wp:extent cx="5486400" cy="1849120"/>
+            <wp:effectExtent l="0" t="0" r="0" b="5080"/>
+            <wp:docPr id="3" name="Picture 3" descr="Macintosh HD:Users:petervarshavsky:Documents:Git_NYU:applied_data_science:assignment-4:problem3b.png"/>
+            <wp:cNvGraphicFramePr>
+              <a:graphicFrameLocks xmlns:a="http://schemas.openxmlformats.org/drawingml/2006/main" noChangeAspect="1"/>
+            </wp:cNvGraphicFramePr>
+            <a:graphic xmlns:a="http://schemas.openxmlformats.org/drawingml/2006/main">
+              <a:graphicData uri="http://schemas.openxmlformats.org/drawingml/2006/picture">
+                <pic:pic xmlns:pic="http://schemas.openxmlformats.org/drawingml/2006/picture">
+                  <pic:nvPicPr>
+                    <pic:cNvPr id="0" name="Picture 3" descr="Macintosh HD:Users:petervarshavsky:Documents:Git_NYU:applied_data_science:assignment-4:problem3b.png"/>
+                    <pic:cNvPicPr>
+                      <a:picLocks noChangeAspect="1" noChangeArrowheads="1"/>
+                    </pic:cNvPicPr>
+                  </pic:nvPicPr>
+                  <pic:blipFill>
+                    <a:blip r:embed="rId6">
+                      <a:extLst>
+                        <a:ext uri="{28A0092B-C50C-407E-A947-70E740481C1C}">
+                          <a14:useLocalDpi xmlns:a14="http://schemas.microsoft.com/office/drawing/2010/main" val="0"/>
+                        </a:ext>
+                      </a:extLst>
+                    </a:blip>
+                    <a:srcRect/>
+                    <a:stretch>
+                      <a:fillRect/>
+                    </a:stretch>
+                  </pic:blipFill>
+                  <pic:spPr bwMode="auto">
+                    <a:xfrm>
+                      <a:off x="0" y="0"/>
+                      <a:ext cx="5486400" cy="1849120"/>
+                    </a:xfrm>
+                    <a:prstGeom prst="rect">
+                      <a:avLst/>
+                    </a:prstGeom>
+                    <a:noFill/>
+                    <a:ln>
+                      <a:noFill/>
+                    </a:ln>
+                  </pic:spPr>
+                </pic:pic>
+              </a:graphicData>
+            </a:graphic>
+          </wp:inline>
+        </w:drawing>
+      </w:r>
+    </w:p>
+    <w:p/>
+    <w:p>
+      <w:pPr>
+        <w:pStyle w:val="Heading3"/>
+      </w:pPr>
+      <w:r>
+        <w:t>3.c.</w:t>
+      </w:r>
+    </w:p>
+    <w:p>
+      <w:r>
+        <w:t>Since all of the OLS conditions are met, the slope coefficients have a t-distribution. The histogram is consistent with a t-distribution.</w:t>
+      </w:r>
+    </w:p>
+    <w:p>
+      <w:r>
+        <w:rPr>
+          <w:noProof/>
+        </w:rPr>
+        <w:drawing>
+          <wp:inline distT="0" distB="0" distL="0" distR="0" wp14:anchorId="26B50659" wp14:editId="0DC482EA">
+            <wp:extent cx="5476240" cy="1818640"/>
+            <wp:effectExtent l="0" t="0" r="10160" b="10160"/>
+            <wp:docPr id="4" name="Picture 4" descr="Macintosh HD:Users:petervarshavsky:Documents:Git_NYU:applied_data_science:assignment-4:problem3c.png"/>
+            <wp:cNvGraphicFramePr>
+              <a:graphicFrameLocks xmlns:a="http://schemas.openxmlformats.org/drawingml/2006/main" noChangeAspect="1"/>
+            </wp:cNvGraphicFramePr>
+            <a:graphic xmlns:a="http://schemas.openxmlformats.org/drawingml/2006/main">
+              <a:graphicData uri="http://schemas.openxmlformats.org/drawingml/2006/picture">
+                <pic:pic xmlns:pic="http://schemas.openxmlformats.org/drawingml/2006/picture">
+                  <pic:nvPicPr>
+                    <pic:cNvPr id="0" name="Picture 4" descr="Macintosh HD:Users:petervarshavsky:Documents:Git_NYU:applied_data_science:assignment-4:problem3c.png"/>
+                    <pic:cNvPicPr>
+                      <a:picLocks noChangeAspect="1" noChangeArrowheads="1"/>
+                    </pic:cNvPicPr>
+                  </pic:nvPicPr>
+                  <pic:blipFill>
+                    <a:blip r:embed="rId7">
+                      <a:extLst>
+                        <a:ext uri="{28A0092B-C50C-407E-A947-70E740481C1C}">
+                          <a14:useLocalDpi xmlns:a14="http://schemas.microsoft.com/office/drawing/2010/main" val="0"/>
+                        </a:ext>
+                      </a:extLst>
+                    </a:blip>
+                    <a:srcRect/>
+                    <a:stretch>
+                      <a:fillRect/>
+                    </a:stretch>
+                  </pic:blipFill>
+                  <pic:spPr bwMode="auto">
+                    <a:xfrm>
+                      <a:off x="0" y="0"/>
+                      <a:ext cx="5476240" cy="1818640"/>
+                    </a:xfrm>
+                    <a:prstGeom prst="rect">
+                      <a:avLst/>
+                    </a:prstGeom>
+                    <a:noFill/>
+                    <a:ln>
+                      <a:noFill/>
+                    </a:ln>
+                  </pic:spPr>
+                </pic:pic>
+              </a:graphicData>
+            </a:graphic>
+          </wp:inline>
+        </w:drawing>
       </w:r>
     </w:p>
     <w:sectPr>
@@ -2037,6 +3244,20 @@
       <w:color w:val="4F81BD" w:themeColor="accent1"/>
     </w:rPr>
   </w:style>
+  <w:style w:type="paragraph" w:styleId="BalloonText">
+    <w:name w:val="Balloon Text"/>
+    <w:basedOn w:val="Normal"/>
+    <w:link w:val="BalloonTextChar"/>
+    <w:uiPriority w:val="99"/>
+    <w:semiHidden/>
+    <w:unhideWhenUsed/>
+    <w:rsid w:val="00502395"/>
+    <w:rPr>
+      <w:rFonts w:ascii="Lucida Grande" w:hAnsi="Lucida Grande" w:cs="Lucida Grande"/>
+      <w:sz w:val="18"/>
+      <w:szCs w:val="18"/>
+    </w:rPr>
+  </w:style>
   <w:style w:type="paragraph" w:customStyle="1" w:styleId="CodePar">
     <w:name w:val="CodePar"/>
     <w:basedOn w:val="Normal"/>
@@ -2067,6 +3288,19 @@
       <w:color w:val="000000"/>
       <w:sz w:val="20"/>
       <w:szCs w:val="20"/>
+    </w:rPr>
+  </w:style>
+  <w:style w:type="character" w:customStyle="1" w:styleId="BalloonTextChar">
+    <w:name w:val="Balloon Text Char"/>
+    <w:basedOn w:val="DefaultParagraphFont"/>
+    <w:link w:val="BalloonText"/>
+    <w:uiPriority w:val="99"/>
+    <w:semiHidden/>
+    <w:rsid w:val="00502395"/>
+    <w:rPr>
+      <w:rFonts w:ascii="Lucida Grande" w:hAnsi="Lucida Grande" w:cs="Lucida Grande"/>
+      <w:sz w:val="18"/>
+      <w:szCs w:val="18"/>
     </w:rPr>
   </w:style>
 </w:styles>
@@ -2354,6 +3588,20 @@
       <w:color w:val="4F81BD" w:themeColor="accent1"/>
     </w:rPr>
   </w:style>
+  <w:style w:type="paragraph" w:styleId="BalloonText">
+    <w:name w:val="Balloon Text"/>
+    <w:basedOn w:val="Normal"/>
+    <w:link w:val="BalloonTextChar"/>
+    <w:uiPriority w:val="99"/>
+    <w:semiHidden/>
+    <w:unhideWhenUsed/>
+    <w:rsid w:val="00502395"/>
+    <w:rPr>
+      <w:rFonts w:ascii="Lucida Grande" w:hAnsi="Lucida Grande" w:cs="Lucida Grande"/>
+      <w:sz w:val="18"/>
+      <w:szCs w:val="18"/>
+    </w:rPr>
+  </w:style>
   <w:style w:type="paragraph" w:customStyle="1" w:styleId="CodePar">
     <w:name w:val="CodePar"/>
     <w:basedOn w:val="Normal"/>
@@ -2384,6 +3632,19 @@
       <w:color w:val="000000"/>
       <w:sz w:val="20"/>
       <w:szCs w:val="20"/>
+    </w:rPr>
+  </w:style>
+  <w:style w:type="character" w:customStyle="1" w:styleId="BalloonTextChar">
+    <w:name w:val="Balloon Text Char"/>
+    <w:basedOn w:val="DefaultParagraphFont"/>
+    <w:link w:val="BalloonText"/>
+    <w:uiPriority w:val="99"/>
+    <w:semiHidden/>
+    <w:rsid w:val="00502395"/>
+    <w:rPr>
+      <w:rFonts w:ascii="Lucida Grande" w:hAnsi="Lucida Grande" w:cs="Lucida Grande"/>
+      <w:sz w:val="18"/>
+      <w:szCs w:val="18"/>
     </w:rPr>
   </w:style>
 </w:styles>

</xml_diff>